<commit_message>
Adding software instruction file as PDF and updating absolute path of input file
</commit_message>
<xml_diff>
--- a/Software Install Instructions.docx
+++ b/Software Install Instructions.docx
@@ -1,6 +1,6 @@
 
 <file path=word/document.xml><?xml version="1.0" encoding="utf-8"?>
-<w:document xmlns:wpc="http://schemas.microsoft.com/office/word/2010/wordprocessingCanvas" xmlns:cx="http://schemas.microsoft.com/office/drawing/2014/chartex" xmlns:cx1="http://schemas.microsoft.com/office/drawing/2015/9/8/chartex" xmlns:cx2="http://schemas.microsoft.com/office/drawing/2015/10/21/chartex" xmlns:cx3="http://schemas.microsoft.com/office/drawing/2016/5/9/chartex" xmlns:cx4="http://schemas.microsoft.com/office/drawing/2016/5/10/chartex" xmlns:cx5="http://schemas.microsoft.com/office/drawing/2016/5/11/chartex" xmlns:cx6="http://schemas.microsoft.com/office/drawing/2016/5/12/chartex" xmlns:cx7="http://schemas.microsoft.com/office/drawing/2016/5/13/chartex" xmlns:cx8="http://schemas.microsoft.com/office/drawing/2016/5/14/chartex" xmlns:mc="http://schemas.openxmlformats.org/markup-compatibility/2006" xmlns:aink="http://schemas.microsoft.com/office/drawing/2016/ink" xmlns:am3d="http://schemas.microsoft.com/office/drawing/2017/model3d" xmlns:o="urn:schemas-microsoft-com:office:office" xmlns:oel="http://schemas.microsoft.com/office/2019/extlst" xmlns:r="http://schemas.openxmlformats.org/officeDocument/2006/relationships" xmlns:m="http://schemas.openxmlformats.org/officeDocument/2006/math" xmlns:v="urn:schemas-microsoft-com:vml" xmlns:wp14="http://schemas.microsoft.com/office/word/2010/wordprocessingDrawing" xmlns:wp="http://schemas.openxmlformats.org/drawingml/2006/wordprocessingDrawing" xmlns:w10="urn:schemas-microsoft-com:office:word" xmlns:w="http://schemas.openxmlformats.org/wordprocessingml/2006/main" xmlns:w14="http://schemas.microsoft.com/office/word/2010/wordml" xmlns:w15="http://schemas.microsoft.com/office/word/2012/wordml" xmlns:w16cex="http://schemas.microsoft.com/office/word/2018/wordml/cex" xmlns:w16cid="http://schemas.microsoft.com/office/word/2016/wordml/cid" xmlns:w16="http://schemas.microsoft.com/office/word/2018/wordml" xmlns:w16sdtdh="http://schemas.microsoft.com/office/word/2020/wordml/sdtdatahash" xmlns:w16se="http://schemas.microsoft.com/office/word/2015/wordml/symex" xmlns:wpg="http://schemas.microsoft.com/office/word/2010/wordprocessingGroup" xmlns:wpi="http://schemas.microsoft.com/office/word/2010/wordprocessingInk" xmlns:wne="http://schemas.microsoft.com/office/word/2006/wordml" xmlns:wps="http://schemas.microsoft.com/office/word/2010/wordprocessingShape" mc:Ignorable="w14 w15 w16se w16cid w16 w16cex w16sdtdh wp14">
+<w:document xmlns:wpc="http://schemas.microsoft.com/office/word/2010/wordprocessingCanvas" xmlns:cx="http://schemas.microsoft.com/office/drawing/2014/chartex" xmlns:cx1="http://schemas.microsoft.com/office/drawing/2015/9/8/chartex" xmlns:cx2="http://schemas.microsoft.com/office/drawing/2015/10/21/chartex" xmlns:cx3="http://schemas.microsoft.com/office/drawing/2016/5/9/chartex" xmlns:cx4="http://schemas.microsoft.com/office/drawing/2016/5/10/chartex" xmlns:cx5="http://schemas.microsoft.com/office/drawing/2016/5/11/chartex" xmlns:cx6="http://schemas.microsoft.com/office/drawing/2016/5/12/chartex" xmlns:cx7="http://schemas.microsoft.com/office/drawing/2016/5/13/chartex" xmlns:cx8="http://schemas.microsoft.com/office/drawing/2016/5/14/chartex" xmlns:mc="http://schemas.openxmlformats.org/markup-compatibility/2006" xmlns:aink="http://schemas.microsoft.com/office/drawing/2016/ink" xmlns:am3d="http://schemas.microsoft.com/office/drawing/2017/model3d" xmlns:o="urn:schemas-microsoft-com:office:office" xmlns:oel="http://schemas.microsoft.com/office/2019/extlst" xmlns:r="http://schemas.openxmlformats.org/officeDocument/2006/relationships" xmlns:m="http://schemas.openxmlformats.org/officeDocument/2006/math" xmlns:v="urn:schemas-microsoft-com:vml" xmlns:wp14="http://schemas.microsoft.com/office/word/2010/wordprocessingDrawing" xmlns:wp="http://schemas.openxmlformats.org/drawingml/2006/wordprocessingDrawing" xmlns:w10="urn:schemas-microsoft-com:office:word" xmlns:w="http://schemas.openxmlformats.org/wordprocessingml/2006/main" xmlns:w14="http://schemas.microsoft.com/office/word/2010/wordml" xmlns:w15="http://schemas.microsoft.com/office/word/2012/wordml" xmlns:w16cex="http://schemas.microsoft.com/office/word/2018/wordml/cex" xmlns:w16cid="http://schemas.microsoft.com/office/word/2016/wordml/cid" xmlns:w16="http://schemas.microsoft.com/office/word/2018/wordml" xmlns:w16du="http://schemas.microsoft.com/office/word/2023/wordml/word16du" xmlns:w16sdtdh="http://schemas.microsoft.com/office/word/2020/wordml/sdtdatahash" xmlns:w16se="http://schemas.microsoft.com/office/word/2015/wordml/symex" xmlns:wpg="http://schemas.microsoft.com/office/word/2010/wordprocessingGroup" xmlns:wpi="http://schemas.microsoft.com/office/word/2010/wordprocessingInk" xmlns:wne="http://schemas.microsoft.com/office/word/2006/wordml" xmlns:wps="http://schemas.microsoft.com/office/word/2010/wordprocessingShape" mc:Ignorable="w14 w15 w16se w16cid w16 w16cex w16sdtdh wp14">
   <w:body>
     <w:p>
       <w:pPr>
@@ -135,6 +135,8 @@
             <w:rPr>
               <w:rFonts w:eastAsiaTheme="minorEastAsia"/>
               <w:noProof/>
+              <w:sz w:val="24"/>
+              <w:szCs w:val="24"/>
             </w:rPr>
           </w:pPr>
           <w:r>
@@ -146,7 +148,7 @@
           <w:r>
             <w:fldChar w:fldCharType="separate"/>
           </w:r>
-          <w:hyperlink w:anchor="_Toc119966579" w:history="1">
+          <w:hyperlink w:anchor="_Toc131151226" w:history="1">
             <w:r>
               <w:rPr>
                 <w:rStyle w:val="Hyperlink"/>
@@ -173,7 +175,7 @@
                 <w:noProof/>
                 <w:webHidden/>
               </w:rPr>
-              <w:instrText xml:space="preserve"> PAGEREF _Toc119966579 \h </w:instrText>
+              <w:instrText xml:space="preserve"> PAGEREF _Toc131151226 \h </w:instrText>
             </w:r>
             <w:r>
               <w:rPr>
@@ -213,9 +215,11 @@
             <w:rPr>
               <w:rFonts w:eastAsiaTheme="minorEastAsia"/>
               <w:noProof/>
+              <w:sz w:val="24"/>
+              <w:szCs w:val="24"/>
             </w:rPr>
           </w:pPr>
-          <w:hyperlink w:anchor="_Toc119966580" w:history="1">
+          <w:hyperlink w:anchor="_Toc131151227" w:history="1">
             <w:r>
               <w:rPr>
                 <w:rStyle w:val="Hyperlink"/>
@@ -242,7 +246,7 @@
                 <w:noProof/>
                 <w:webHidden/>
               </w:rPr>
-              <w:instrText xml:space="preserve"> PAGEREF _Toc119966580 \h </w:instrText>
+              <w:instrText xml:space="preserve"> PAGEREF _Toc131151227 \h </w:instrText>
             </w:r>
             <w:r>
               <w:rPr>
@@ -282,9 +286,11 @@
             <w:rPr>
               <w:rFonts w:eastAsiaTheme="minorEastAsia"/>
               <w:noProof/>
+              <w:sz w:val="24"/>
+              <w:szCs w:val="24"/>
             </w:rPr>
           </w:pPr>
-          <w:hyperlink w:anchor="_Toc119966581" w:history="1">
+          <w:hyperlink w:anchor="_Toc131151228" w:history="1">
             <w:r>
               <w:rPr>
                 <w:rStyle w:val="Hyperlink"/>
@@ -311,7 +317,7 @@
                 <w:noProof/>
                 <w:webHidden/>
               </w:rPr>
-              <w:instrText xml:space="preserve"> PAGEREF _Toc119966581 \h </w:instrText>
+              <w:instrText xml:space="preserve"> PAGEREF _Toc131151228 \h </w:instrText>
             </w:r>
             <w:r>
               <w:rPr>
@@ -351,9 +357,11 @@
             <w:rPr>
               <w:rFonts w:eastAsiaTheme="minorEastAsia"/>
               <w:noProof/>
+              <w:sz w:val="24"/>
+              <w:szCs w:val="24"/>
             </w:rPr>
           </w:pPr>
-          <w:hyperlink w:anchor="_Toc119966582" w:history="1">
+          <w:hyperlink w:anchor="_Toc131151229" w:history="1">
             <w:r>
               <w:rPr>
                 <w:rStyle w:val="Hyperlink"/>
@@ -380,7 +388,7 @@
                 <w:noProof/>
                 <w:webHidden/>
               </w:rPr>
-              <w:instrText xml:space="preserve"> PAGEREF _Toc119966582 \h </w:instrText>
+              <w:instrText xml:space="preserve"> PAGEREF _Toc131151229 \h </w:instrText>
             </w:r>
             <w:r>
               <w:rPr>
@@ -420,9 +428,11 @@
             <w:rPr>
               <w:rFonts w:eastAsiaTheme="minorEastAsia"/>
               <w:noProof/>
+              <w:sz w:val="24"/>
+              <w:szCs w:val="24"/>
             </w:rPr>
           </w:pPr>
-          <w:hyperlink w:anchor="_Toc119966583" w:history="1">
+          <w:hyperlink w:anchor="_Toc131151230" w:history="1">
             <w:r>
               <w:rPr>
                 <w:rStyle w:val="Hyperlink"/>
@@ -449,7 +459,7 @@
                 <w:noProof/>
                 <w:webHidden/>
               </w:rPr>
-              <w:instrText xml:space="preserve"> PAGEREF _Toc119966583 \h </w:instrText>
+              <w:instrText xml:space="preserve"> PAGEREF _Toc131151230 \h </w:instrText>
             </w:r>
             <w:r>
               <w:rPr>
@@ -489,9 +499,11 @@
             <w:rPr>
               <w:rFonts w:eastAsiaTheme="minorEastAsia"/>
               <w:noProof/>
+              <w:sz w:val="24"/>
+              <w:szCs w:val="24"/>
             </w:rPr>
           </w:pPr>
-          <w:hyperlink w:anchor="_Toc119966584" w:history="1">
+          <w:hyperlink w:anchor="_Toc131151231" w:history="1">
             <w:r>
               <w:rPr>
                 <w:rStyle w:val="Hyperlink"/>
@@ -518,7 +530,7 @@
                 <w:noProof/>
                 <w:webHidden/>
               </w:rPr>
-              <w:instrText xml:space="preserve"> PAGEREF _Toc119966584 \h </w:instrText>
+              <w:instrText xml:space="preserve"> PAGEREF _Toc131151231 \h </w:instrText>
             </w:r>
             <w:r>
               <w:rPr>
@@ -558,9 +570,11 @@
             <w:rPr>
               <w:rFonts w:eastAsiaTheme="minorEastAsia"/>
               <w:noProof/>
+              <w:sz w:val="24"/>
+              <w:szCs w:val="24"/>
             </w:rPr>
           </w:pPr>
-          <w:hyperlink w:anchor="_Toc119966585" w:history="1">
+          <w:hyperlink w:anchor="_Toc131151232" w:history="1">
             <w:r>
               <w:rPr>
                 <w:rStyle w:val="Hyperlink"/>
@@ -587,7 +601,7 @@
                 <w:noProof/>
                 <w:webHidden/>
               </w:rPr>
-              <w:instrText xml:space="preserve"> PAGEREF _Toc119966585 \h </w:instrText>
+              <w:instrText xml:space="preserve"> PAGEREF _Toc131151232 \h </w:instrText>
             </w:r>
             <w:r>
               <w:rPr>
@@ -608,6 +622,77 @@
                 <w:webHidden/>
               </w:rPr>
               <w:t>10</w:t>
+            </w:r>
+            <w:r>
+              <w:rPr>
+                <w:noProof/>
+                <w:webHidden/>
+              </w:rPr>
+              <w:fldChar w:fldCharType="end"/>
+            </w:r>
+          </w:hyperlink>
+        </w:p>
+        <w:p>
+          <w:pPr>
+            <w:pStyle w:val="TOC2"/>
+            <w:tabs>
+              <w:tab w:val="right" w:leader="dot" w:pos="9350"/>
+            </w:tabs>
+            <w:rPr>
+              <w:rFonts w:eastAsiaTheme="minorEastAsia"/>
+              <w:noProof/>
+              <w:sz w:val="24"/>
+              <w:szCs w:val="24"/>
+            </w:rPr>
+          </w:pPr>
+          <w:hyperlink w:anchor="_Toc131151233" w:history="1">
+            <w:r>
+              <w:rPr>
+                <w:rStyle w:val="Hyperlink"/>
+                <w:noProof/>
+              </w:rPr>
+              <w:t>SQLite Database</w:t>
+            </w:r>
+            <w:r>
+              <w:rPr>
+                <w:noProof/>
+                <w:webHidden/>
+              </w:rPr>
+              <w:tab/>
+            </w:r>
+            <w:r>
+              <w:rPr>
+                <w:noProof/>
+                <w:webHidden/>
+              </w:rPr>
+              <w:fldChar w:fldCharType="begin"/>
+            </w:r>
+            <w:r>
+              <w:rPr>
+                <w:noProof/>
+                <w:webHidden/>
+              </w:rPr>
+              <w:instrText xml:space="preserve"> PAGEREF _Toc131151233 \h </w:instrText>
+            </w:r>
+            <w:r>
+              <w:rPr>
+                <w:noProof/>
+                <w:webHidden/>
+              </w:rPr>
+            </w:r>
+            <w:r>
+              <w:rPr>
+                <w:noProof/>
+                <w:webHidden/>
+              </w:rPr>
+              <w:fldChar w:fldCharType="separate"/>
+            </w:r>
+            <w:r>
+              <w:rPr>
+                <w:noProof/>
+                <w:webHidden/>
+              </w:rPr>
+              <w:t>11</w:t>
             </w:r>
             <w:r>
               <w:rPr>
@@ -653,7 +738,7 @@
       <w:pPr>
         <w:pStyle w:val="Heading1"/>
       </w:pPr>
-      <w:bookmarkStart w:id="0" w:name="_Toc119966579"/>
+      <w:bookmarkStart w:id="0" w:name="_Toc131151226"/>
       <w:r>
         <w:lastRenderedPageBreak/>
         <w:t>Installation Instructions Before You run the code.</w:t>
@@ -665,7 +750,7 @@
       <w:pPr>
         <w:pStyle w:val="Heading2"/>
       </w:pPr>
-      <w:bookmarkStart w:id="1" w:name="_Toc119966580"/>
+      <w:bookmarkStart w:id="1" w:name="_Toc131151227"/>
       <w:r>
         <w:t>Install Python 3 with the Official Installer</w:t>
       </w:r>
@@ -818,7 +903,15 @@
     </w:p>
     <w:p>
       <w:r>
-        <w:t>3. When the installation completes, it will open up the Python folder.</w:t>
+        <w:t xml:space="preserve">3. When the installation completes, it will </w:t>
+      </w:r>
+      <w:proofErr w:type="gramStart"/>
+      <w:r>
+        <w:t>open up</w:t>
+      </w:r>
+      <w:proofErr w:type="gramEnd"/>
+      <w:r>
+        <w:t xml:space="preserve"> the Python folder.</w:t>
       </w:r>
     </w:p>
     <w:p>
@@ -956,15 +1049,31 @@
     </w:p>
     <w:p>
       <w:r>
-        <w:t>5. Let’s write a simple Python code and run it in IDLE. Type the following statement, and hit the return key.</w:t>
-      </w:r>
-    </w:p>
-    <w:p>
-      <w:r>
-        <w:rPr>
-          <w:highlight w:val="yellow"/>
-        </w:rPr>
-        <w:t>print(“Hello, World!”)</w:t>
+        <w:t xml:space="preserve">5. Let’s write a simple Python code and run it in IDLE. Type the following </w:t>
+      </w:r>
+      <w:proofErr w:type="gramStart"/>
+      <w:r>
+        <w:t>statement, and</w:t>
+      </w:r>
+      <w:proofErr w:type="gramEnd"/>
+      <w:r>
+        <w:t xml:space="preserve"> hit the return key.</w:t>
+      </w:r>
+    </w:p>
+    <w:p>
+      <w:proofErr w:type="gramStart"/>
+      <w:r>
+        <w:rPr>
+          <w:highlight w:val="yellow"/>
+        </w:rPr>
+        <w:t>print(</w:t>
+      </w:r>
+      <w:proofErr w:type="gramEnd"/>
+      <w:r>
+        <w:rPr>
+          <w:highlight w:val="yellow"/>
+        </w:rPr>
+        <w:t>“Hello, World!”)</w:t>
       </w:r>
     </w:p>
     <w:p>
@@ -1038,7 +1147,7 @@
       <w:pPr>
         <w:pStyle w:val="Heading2"/>
       </w:pPr>
-      <w:bookmarkStart w:id="2" w:name="_Toc119966581"/>
+      <w:bookmarkStart w:id="2" w:name="_Toc131151228"/>
       <w:r>
         <w:t>Installing pip package</w:t>
       </w:r>
@@ -1159,7 +1268,7 @@
       <w:pPr>
         <w:pStyle w:val="Heading2"/>
       </w:pPr>
-      <w:bookmarkStart w:id="3" w:name="_Toc119966582"/>
+      <w:bookmarkStart w:id="3" w:name="_Toc131151229"/>
       <w:r>
         <w:t>Installing Anaconda</w:t>
       </w:r>
@@ -1170,7 +1279,15 @@
     </w:p>
     <w:p>
       <w:r>
-        <w:t>(reference: https://problemsolvingwithpython.com/01-Orientation/01.04-Installing-Anaconda-on-MacOS/)</w:t>
+        <w:t>(</w:t>
+      </w:r>
+      <w:proofErr w:type="gramStart"/>
+      <w:r>
+        <w:t>reference</w:t>
+      </w:r>
+      <w:proofErr w:type="gramEnd"/>
+      <w:r>
+        <w:t>: https://problemsolvingwithpython.com/01-Orientation/01.04-Installing-Anaconda-on-MacOS/)</w:t>
       </w:r>
     </w:p>
     <w:p>
@@ -1395,7 +1512,14 @@
         <w:rPr>
           <w:highlight w:val="yellow"/>
         </w:rPr>
-        <w:t>$ source .</w:t>
+        <w:t xml:space="preserve">$ </w:t>
+      </w:r>
+      <w:proofErr w:type="gramStart"/>
+      <w:r>
+        <w:rPr>
+          <w:highlight w:val="yellow"/>
+        </w:rPr>
+        <w:t>source .</w:t>
       </w:r>
       <w:proofErr w:type="spellStart"/>
       <w:r>
@@ -1405,6 +1529,7 @@
         <w:t>bashrc</w:t>
       </w:r>
       <w:proofErr w:type="spellEnd"/>
+      <w:proofErr w:type="gramEnd"/>
     </w:p>
     <w:p/>
     <w:p>
@@ -1477,7 +1602,15 @@
         <w:ind w:left="720"/>
       </w:pPr>
       <w:r>
-        <w:t>If you see the Zen of Python, the installation was successful. Exit out of the Python REPL using the command exit(). Make sure to include the double parenthesis () after the exit command.</w:t>
+        <w:t xml:space="preserve">If you see the Zen of Python, the installation was successful. Exit out of the Python REPL using the command </w:t>
+      </w:r>
+      <w:proofErr w:type="gramStart"/>
+      <w:r>
+        <w:t>exit(</w:t>
+      </w:r>
+      <w:proofErr w:type="gramEnd"/>
+      <w:r>
+        <w:t>). Make sure to include the double parenthesis () after the exit command.</w:t>
       </w:r>
     </w:p>
     <w:p>
@@ -1491,7 +1624,21 @@
         <w:rPr>
           <w:highlight w:val="yellow"/>
         </w:rPr>
-        <w:t>&gt;&gt;&gt; exit()</w:t>
+        <w:t xml:space="preserve">&gt;&gt;&gt; </w:t>
+      </w:r>
+      <w:proofErr w:type="gramStart"/>
+      <w:r>
+        <w:rPr>
+          <w:highlight w:val="yellow"/>
+        </w:rPr>
+        <w:t>exit(</w:t>
+      </w:r>
+      <w:proofErr w:type="gramEnd"/>
+      <w:r>
+        <w:rPr>
+          <w:highlight w:val="yellow"/>
+        </w:rPr>
+        <w:t>)</w:t>
       </w:r>
     </w:p>
     <w:p/>
@@ -1515,7 +1662,7 @@
       <w:pPr>
         <w:pStyle w:val="Heading2"/>
       </w:pPr>
-      <w:bookmarkStart w:id="4" w:name="_Toc119966583"/>
+      <w:bookmarkStart w:id="4" w:name="_Toc131151230"/>
       <w:r>
         <w:t xml:space="preserve">Installing </w:t>
       </w:r>
@@ -1622,6 +1769,7 @@
         <w:t xml:space="preserve"> install </w:t>
       </w:r>
       <w:proofErr w:type="spellStart"/>
+      <w:proofErr w:type="gramStart"/>
       <w:r>
         <w:rPr>
           <w:highlight w:val="yellow"/>
@@ -1629,6 +1777,7 @@
         <w:t>jupyter</w:t>
       </w:r>
       <w:proofErr w:type="spellEnd"/>
+      <w:proofErr w:type="gramEnd"/>
     </w:p>
     <w:p>
       <w:r>
@@ -1729,6 +1878,7 @@
         <w:t xml:space="preserve"> install </w:t>
       </w:r>
       <w:proofErr w:type="spellStart"/>
+      <w:proofErr w:type="gramStart"/>
       <w:r>
         <w:rPr>
           <w:highlight w:val="yellow"/>
@@ -1736,6 +1886,7 @@
         <w:t>jupyter</w:t>
       </w:r>
       <w:proofErr w:type="spellEnd"/>
+      <w:proofErr w:type="gramEnd"/>
     </w:p>
     <w:p>
       <w:r>
@@ -1778,8 +1929,16 @@
         <w:rPr>
           <w:highlight w:val="yellow"/>
         </w:rPr>
-        <w:t>$ brew install Python</w:t>
-      </w:r>
+        <w:t xml:space="preserve">$ brew install </w:t>
+      </w:r>
+      <w:proofErr w:type="gramStart"/>
+      <w:r>
+        <w:rPr>
+          <w:highlight w:val="yellow"/>
+        </w:rPr>
+        <w:t>Python</w:t>
+      </w:r>
+      <w:proofErr w:type="gramEnd"/>
     </w:p>
     <w:p>
       <w:r>
@@ -1803,6 +1962,7 @@
         <w:t xml:space="preserve">$ pip install </w:t>
       </w:r>
       <w:proofErr w:type="spellStart"/>
+      <w:proofErr w:type="gramStart"/>
       <w:r>
         <w:rPr>
           <w:highlight w:val="yellow"/>
@@ -1810,12 +1970,13 @@
         <w:t>jupyter</w:t>
       </w:r>
       <w:proofErr w:type="spellEnd"/>
+      <w:proofErr w:type="gramEnd"/>
     </w:p>
     <w:p>
       <w:pPr>
         <w:pStyle w:val="Heading2"/>
       </w:pPr>
-      <w:bookmarkStart w:id="5" w:name="_Toc119966584"/>
+      <w:bookmarkStart w:id="5" w:name="_Toc131151231"/>
       <w:r>
         <w:t xml:space="preserve">To launch </w:t>
       </w:r>
@@ -1867,8 +2028,13 @@
       </w:r>
       <w:proofErr w:type="spellEnd"/>
       <w:r>
-        <w:t xml:space="preserve"> notebook</w:t>
-      </w:r>
+        <w:t xml:space="preserve"> </w:t>
+      </w:r>
+      <w:proofErr w:type="gramStart"/>
+      <w:r>
+        <w:t>notebook</w:t>
+      </w:r>
+      <w:proofErr w:type="gramEnd"/>
     </w:p>
     <w:p>
       <w:r>
@@ -1880,7 +2046,7 @@
       <w:pPr>
         <w:pStyle w:val="Heading2"/>
       </w:pPr>
-      <w:bookmarkStart w:id="6" w:name="_Toc119966585"/>
+      <w:bookmarkStart w:id="6" w:name="_Toc131151232"/>
       <w:r>
         <w:t>Installing additional packages/Libraries</w:t>
       </w:r>
@@ -1906,69 +2072,74 @@
           <w:iCs/>
           <w:highlight w:val="yellow"/>
         </w:rPr>
-        <w:t>pip3 install pandas</w:t>
-      </w:r>
-    </w:p>
-    <w:p>
-      <w:pPr>
+        <w:t xml:space="preserve">pip3 install </w:t>
+      </w:r>
+      <w:proofErr w:type="gramStart"/>
+      <w:r>
         <w:rPr>
           <w:i/>
           <w:iCs/>
           <w:highlight w:val="yellow"/>
         </w:rPr>
-      </w:pPr>
-      <w:r>
+        <w:t>pandas</w:t>
+      </w:r>
+      <w:proofErr w:type="gramEnd"/>
+    </w:p>
+    <w:p>
+      <w:pPr>
         <w:rPr>
           <w:i/>
           <w:iCs/>
           <w:highlight w:val="yellow"/>
         </w:rPr>
-        <w:t>pip3 install matplotlib</w:t>
-      </w:r>
-    </w:p>
-    <w:p>
-      <w:pPr>
+      </w:pPr>
+      <w:r>
         <w:rPr>
           <w:i/>
           <w:iCs/>
           <w:highlight w:val="yellow"/>
         </w:rPr>
-      </w:pPr>
+        <w:t xml:space="preserve">pip3 install </w:t>
+      </w:r>
+      <w:proofErr w:type="gramStart"/>
       <w:r>
         <w:rPr>
           <w:i/>
           <w:iCs/>
           <w:highlight w:val="yellow"/>
         </w:rPr>
-        <w:t xml:space="preserve">pip3 install </w:t>
-      </w:r>
-      <w:proofErr w:type="spellStart"/>
-      <w:r>
+        <w:t>matplotlib</w:t>
+      </w:r>
+      <w:proofErr w:type="gramEnd"/>
+    </w:p>
+    <w:p>
+      <w:pPr>
         <w:rPr>
           <w:i/>
           <w:iCs/>
           <w:highlight w:val="yellow"/>
         </w:rPr>
-        <w:t>numpy</w:t>
-      </w:r>
-      <w:proofErr w:type="spellEnd"/>
-    </w:p>
-    <w:p>
-      <w:pPr>
+      </w:pPr>
+      <w:r>
         <w:rPr>
           <w:i/>
           <w:iCs/>
           <w:highlight w:val="yellow"/>
         </w:rPr>
-      </w:pPr>
+        <w:t xml:space="preserve">pip3 install </w:t>
+      </w:r>
+      <w:proofErr w:type="spellStart"/>
+      <w:proofErr w:type="gramStart"/>
       <w:r>
         <w:rPr>
           <w:i/>
           <w:iCs/>
           <w:highlight w:val="yellow"/>
         </w:rPr>
-        <w:t>pip3 install seaborn</w:t>
-      </w:r>
+        <w:t>numpy</w:t>
+      </w:r>
+      <w:proofErr w:type="spellEnd"/>
+      <w:proofErr w:type="gramEnd"/>
     </w:p>
     <w:p>
       <w:pPr>
@@ -1986,16 +2157,16 @@
         </w:rPr>
         <w:t xml:space="preserve">pip3 install </w:t>
       </w:r>
-      <w:proofErr w:type="spellStart"/>
+      <w:proofErr w:type="gramStart"/>
       <w:r>
         <w:rPr>
           <w:i/>
           <w:iCs/>
           <w:highlight w:val="yellow"/>
         </w:rPr>
-        <w:t>plotly</w:t>
-      </w:r>
-      <w:proofErr w:type="spellEnd"/>
+        <w:t>seaborn</w:t>
+      </w:r>
+      <w:proofErr w:type="gramEnd"/>
     </w:p>
     <w:p>
       <w:pPr>
@@ -2011,24 +2182,73 @@
           <w:iCs/>
           <w:highlight w:val="yellow"/>
         </w:rPr>
-        <w:t>pip3 install dash</w:t>
-      </w:r>
-    </w:p>
-    <w:p>
-      <w:pPr>
+        <w:t xml:space="preserve">pip3 install </w:t>
+      </w:r>
+      <w:proofErr w:type="spellStart"/>
+      <w:proofErr w:type="gramStart"/>
+      <w:r>
         <w:rPr>
           <w:i/>
           <w:iCs/>
-        </w:rPr>
-      </w:pPr>
-      <w:r>
+          <w:highlight w:val="yellow"/>
+        </w:rPr>
+        <w:t>plotly</w:t>
+      </w:r>
+      <w:proofErr w:type="spellEnd"/>
+      <w:proofErr w:type="gramEnd"/>
+    </w:p>
+    <w:p>
+      <w:pPr>
         <w:rPr>
           <w:i/>
           <w:iCs/>
           <w:highlight w:val="yellow"/>
         </w:rPr>
-        <w:t>pip3 install folium</w:t>
-      </w:r>
+      </w:pPr>
+      <w:r>
+        <w:rPr>
+          <w:i/>
+          <w:iCs/>
+          <w:highlight w:val="yellow"/>
+        </w:rPr>
+        <w:t xml:space="preserve">pip3 install </w:t>
+      </w:r>
+      <w:proofErr w:type="gramStart"/>
+      <w:r>
+        <w:rPr>
+          <w:i/>
+          <w:iCs/>
+          <w:highlight w:val="yellow"/>
+        </w:rPr>
+        <w:t>dash</w:t>
+      </w:r>
+      <w:proofErr w:type="gramEnd"/>
+    </w:p>
+    <w:p>
+      <w:pPr>
+        <w:rPr>
+          <w:i/>
+          <w:iCs/>
+        </w:rPr>
+      </w:pPr>
+      <w:r>
+        <w:rPr>
+          <w:i/>
+          <w:iCs/>
+          <w:highlight w:val="yellow"/>
+        </w:rPr>
+        <w:t xml:space="preserve">pip3 install </w:t>
+      </w:r>
+      <w:proofErr w:type="gramStart"/>
+      <w:r>
+        <w:rPr>
+          <w:i/>
+          <w:iCs/>
+          <w:highlight w:val="yellow"/>
+        </w:rPr>
+        <w:t>folium</w:t>
+      </w:r>
+      <w:proofErr w:type="gramEnd"/>
     </w:p>
     <w:p>
       <w:pPr>
@@ -2055,10 +2275,12 @@
       <w:pPr>
         <w:pStyle w:val="Heading2"/>
       </w:pPr>
+      <w:bookmarkStart w:id="7" w:name="_Toc131151233"/>
       <w:r>
         <w:lastRenderedPageBreak/>
         <w:t>SQLite Database</w:t>
       </w:r>
+      <w:bookmarkEnd w:id="7"/>
     </w:p>
     <w:p/>
     <w:p>
@@ -2074,9 +2296,11 @@
         <w:t xml:space="preserve"> database example: </w:t>
       </w:r>
       <w:hyperlink r:id="rId15" w:tooltip="database.sqlite" w:history="1">
+        <w:proofErr w:type="spellStart"/>
         <w:r>
           <w:t>database.sqlite</w:t>
         </w:r>
+        <w:proofErr w:type="spellEnd"/>
       </w:hyperlink>
       <w:r>
         <w:t xml:space="preserve"> and if one wants to see the data before loading it into </w:t>
@@ -2119,13 +2343,18 @@
         </w:numPr>
       </w:pPr>
       <w:r>
-        <w:t>Click on File and then click on Open DB which will open browser on your PC which will allow you to select your source .</w:t>
+        <w:t xml:space="preserve">Click on File and then click on Open DB which will open browser on your PC which will allow you to select your </w:t>
+      </w:r>
+      <w:proofErr w:type="gramStart"/>
+      <w:r>
+        <w:t>source .</w:t>
       </w:r>
       <w:proofErr w:type="spellStart"/>
       <w:r>
         <w:t>sqllite</w:t>
       </w:r>
       <w:proofErr w:type="spellEnd"/>
+      <w:proofErr w:type="gramEnd"/>
       <w:r>
         <w:t xml:space="preserve"> database file.</w:t>
       </w:r>
@@ -2257,7 +2486,7 @@
 </file>
 
 <file path=word/endnotes.xml><?xml version="1.0" encoding="utf-8"?>
-<w:endnotes xmlns:wpc="http://schemas.microsoft.com/office/word/2010/wordprocessingCanvas" xmlns:cx="http://schemas.microsoft.com/office/drawing/2014/chartex" xmlns:cx1="http://schemas.microsoft.com/office/drawing/2015/9/8/chartex" xmlns:cx2="http://schemas.microsoft.com/office/drawing/2015/10/21/chartex" xmlns:cx3="http://schemas.microsoft.com/office/drawing/2016/5/9/chartex" xmlns:cx4="http://schemas.microsoft.com/office/drawing/2016/5/10/chartex" xmlns:cx5="http://schemas.microsoft.com/office/drawing/2016/5/11/chartex" xmlns:cx6="http://schemas.microsoft.com/office/drawing/2016/5/12/chartex" xmlns:cx7="http://schemas.microsoft.com/office/drawing/2016/5/13/chartex" xmlns:cx8="http://schemas.microsoft.com/office/drawing/2016/5/14/chartex" xmlns:mc="http://schemas.openxmlformats.org/markup-compatibility/2006" xmlns:aink="http://schemas.microsoft.com/office/drawing/2016/ink" xmlns:am3d="http://schemas.microsoft.com/office/drawing/2017/model3d" xmlns:o="urn:schemas-microsoft-com:office:office" xmlns:oel="http://schemas.microsoft.com/office/2019/extlst" xmlns:r="http://schemas.openxmlformats.org/officeDocument/2006/relationships" xmlns:m="http://schemas.openxmlformats.org/officeDocument/2006/math" xmlns:v="urn:schemas-microsoft-com:vml" xmlns:wp14="http://schemas.microsoft.com/office/word/2010/wordprocessingDrawing" xmlns:wp="http://schemas.openxmlformats.org/drawingml/2006/wordprocessingDrawing" xmlns:w10="urn:schemas-microsoft-com:office:word" xmlns:w="http://schemas.openxmlformats.org/wordprocessingml/2006/main" xmlns:w14="http://schemas.microsoft.com/office/word/2010/wordml" xmlns:w15="http://schemas.microsoft.com/office/word/2012/wordml" xmlns:w16cex="http://schemas.microsoft.com/office/word/2018/wordml/cex" xmlns:w16cid="http://schemas.microsoft.com/office/word/2016/wordml/cid" xmlns:w16="http://schemas.microsoft.com/office/word/2018/wordml" xmlns:w16sdtdh="http://schemas.microsoft.com/office/word/2020/wordml/sdtdatahash" xmlns:w16se="http://schemas.microsoft.com/office/word/2015/wordml/symex" xmlns:wpg="http://schemas.microsoft.com/office/word/2010/wordprocessingGroup" xmlns:wpi="http://schemas.microsoft.com/office/word/2010/wordprocessingInk" xmlns:wne="http://schemas.microsoft.com/office/word/2006/wordml" xmlns:wps="http://schemas.microsoft.com/office/word/2010/wordprocessingShape" mc:Ignorable="w14 w15 w16se w16cid w16 w16cex w16sdtdh wp14">
+<w:endnotes xmlns:wpc="http://schemas.microsoft.com/office/word/2010/wordprocessingCanvas" xmlns:cx="http://schemas.microsoft.com/office/drawing/2014/chartex" xmlns:cx1="http://schemas.microsoft.com/office/drawing/2015/9/8/chartex" xmlns:cx2="http://schemas.microsoft.com/office/drawing/2015/10/21/chartex" xmlns:cx3="http://schemas.microsoft.com/office/drawing/2016/5/9/chartex" xmlns:cx4="http://schemas.microsoft.com/office/drawing/2016/5/10/chartex" xmlns:cx5="http://schemas.microsoft.com/office/drawing/2016/5/11/chartex" xmlns:cx6="http://schemas.microsoft.com/office/drawing/2016/5/12/chartex" xmlns:cx7="http://schemas.microsoft.com/office/drawing/2016/5/13/chartex" xmlns:cx8="http://schemas.microsoft.com/office/drawing/2016/5/14/chartex" xmlns:mc="http://schemas.openxmlformats.org/markup-compatibility/2006" xmlns:aink="http://schemas.microsoft.com/office/drawing/2016/ink" xmlns:am3d="http://schemas.microsoft.com/office/drawing/2017/model3d" xmlns:o="urn:schemas-microsoft-com:office:office" xmlns:oel="http://schemas.microsoft.com/office/2019/extlst" xmlns:r="http://schemas.openxmlformats.org/officeDocument/2006/relationships" xmlns:m="http://schemas.openxmlformats.org/officeDocument/2006/math" xmlns:v="urn:schemas-microsoft-com:vml" xmlns:wp14="http://schemas.microsoft.com/office/word/2010/wordprocessingDrawing" xmlns:wp="http://schemas.openxmlformats.org/drawingml/2006/wordprocessingDrawing" xmlns:w10="urn:schemas-microsoft-com:office:word" xmlns:w="http://schemas.openxmlformats.org/wordprocessingml/2006/main" xmlns:w14="http://schemas.microsoft.com/office/word/2010/wordml" xmlns:w15="http://schemas.microsoft.com/office/word/2012/wordml" xmlns:w16cex="http://schemas.microsoft.com/office/word/2018/wordml/cex" xmlns:w16cid="http://schemas.microsoft.com/office/word/2016/wordml/cid" xmlns:w16="http://schemas.microsoft.com/office/word/2018/wordml" xmlns:w16du="http://schemas.microsoft.com/office/word/2023/wordml/word16du" xmlns:w16sdtdh="http://schemas.microsoft.com/office/word/2020/wordml/sdtdatahash" xmlns:w16se="http://schemas.microsoft.com/office/word/2015/wordml/symex" xmlns:wpg="http://schemas.microsoft.com/office/word/2010/wordprocessingGroup" xmlns:wpi="http://schemas.microsoft.com/office/word/2010/wordprocessingInk" xmlns:wne="http://schemas.microsoft.com/office/word/2006/wordml" xmlns:wps="http://schemas.microsoft.com/office/word/2010/wordprocessingShape" mc:Ignorable="w14 w15 w16se w16cid w16 w16cex w16sdtdh wp14">
   <w:endnote w:type="separator" w:id="-1">
     <w:p>
       <w:pPr>
@@ -2282,7 +2511,7 @@
 </file>
 
 <file path=word/footer1.xml><?xml version="1.0" encoding="utf-8"?>
-<w:ftr xmlns:wpc="http://schemas.microsoft.com/office/word/2010/wordprocessingCanvas" xmlns:cx="http://schemas.microsoft.com/office/drawing/2014/chartex" xmlns:cx1="http://schemas.microsoft.com/office/drawing/2015/9/8/chartex" xmlns:cx2="http://schemas.microsoft.com/office/drawing/2015/10/21/chartex" xmlns:cx3="http://schemas.microsoft.com/office/drawing/2016/5/9/chartex" xmlns:cx4="http://schemas.microsoft.com/office/drawing/2016/5/10/chartex" xmlns:cx5="http://schemas.microsoft.com/office/drawing/2016/5/11/chartex" xmlns:cx6="http://schemas.microsoft.com/office/drawing/2016/5/12/chartex" xmlns:cx7="http://schemas.microsoft.com/office/drawing/2016/5/13/chartex" xmlns:cx8="http://schemas.microsoft.com/office/drawing/2016/5/14/chartex" xmlns:mc="http://schemas.openxmlformats.org/markup-compatibility/2006" xmlns:aink="http://schemas.microsoft.com/office/drawing/2016/ink" xmlns:am3d="http://schemas.microsoft.com/office/drawing/2017/model3d" xmlns:o="urn:schemas-microsoft-com:office:office" xmlns:oel="http://schemas.microsoft.com/office/2019/extlst" xmlns:r="http://schemas.openxmlformats.org/officeDocument/2006/relationships" xmlns:m="http://schemas.openxmlformats.org/officeDocument/2006/math" xmlns:v="urn:schemas-microsoft-com:vml" xmlns:wp14="http://schemas.microsoft.com/office/word/2010/wordprocessingDrawing" xmlns:wp="http://schemas.openxmlformats.org/drawingml/2006/wordprocessingDrawing" xmlns:w10="urn:schemas-microsoft-com:office:word" xmlns:w="http://schemas.openxmlformats.org/wordprocessingml/2006/main" xmlns:w14="http://schemas.microsoft.com/office/word/2010/wordml" xmlns:w15="http://schemas.microsoft.com/office/word/2012/wordml" xmlns:w16cex="http://schemas.microsoft.com/office/word/2018/wordml/cex" xmlns:w16cid="http://schemas.microsoft.com/office/word/2016/wordml/cid" xmlns:w16="http://schemas.microsoft.com/office/word/2018/wordml" xmlns:w16sdtdh="http://schemas.microsoft.com/office/word/2020/wordml/sdtdatahash" xmlns:w16se="http://schemas.microsoft.com/office/word/2015/wordml/symex" xmlns:wpg="http://schemas.microsoft.com/office/word/2010/wordprocessingGroup" xmlns:wpi="http://schemas.microsoft.com/office/word/2010/wordprocessingInk" xmlns:wne="http://schemas.microsoft.com/office/word/2006/wordml" xmlns:wps="http://schemas.microsoft.com/office/word/2010/wordprocessingShape" mc:Ignorable="w14 w15 w16se w16cid w16 w16cex w16sdtdh wp14">
+<w:ftr xmlns:wpc="http://schemas.microsoft.com/office/word/2010/wordprocessingCanvas" xmlns:cx="http://schemas.microsoft.com/office/drawing/2014/chartex" xmlns:cx1="http://schemas.microsoft.com/office/drawing/2015/9/8/chartex" xmlns:cx2="http://schemas.microsoft.com/office/drawing/2015/10/21/chartex" xmlns:cx3="http://schemas.microsoft.com/office/drawing/2016/5/9/chartex" xmlns:cx4="http://schemas.microsoft.com/office/drawing/2016/5/10/chartex" xmlns:cx5="http://schemas.microsoft.com/office/drawing/2016/5/11/chartex" xmlns:cx6="http://schemas.microsoft.com/office/drawing/2016/5/12/chartex" xmlns:cx7="http://schemas.microsoft.com/office/drawing/2016/5/13/chartex" xmlns:cx8="http://schemas.microsoft.com/office/drawing/2016/5/14/chartex" xmlns:mc="http://schemas.openxmlformats.org/markup-compatibility/2006" xmlns:aink="http://schemas.microsoft.com/office/drawing/2016/ink" xmlns:am3d="http://schemas.microsoft.com/office/drawing/2017/model3d" xmlns:o="urn:schemas-microsoft-com:office:office" xmlns:oel="http://schemas.microsoft.com/office/2019/extlst" xmlns:r="http://schemas.openxmlformats.org/officeDocument/2006/relationships" xmlns:m="http://schemas.openxmlformats.org/officeDocument/2006/math" xmlns:v="urn:schemas-microsoft-com:vml" xmlns:wp14="http://schemas.microsoft.com/office/word/2010/wordprocessingDrawing" xmlns:wp="http://schemas.openxmlformats.org/drawingml/2006/wordprocessingDrawing" xmlns:w10="urn:schemas-microsoft-com:office:word" xmlns:w="http://schemas.openxmlformats.org/wordprocessingml/2006/main" xmlns:w14="http://schemas.microsoft.com/office/word/2010/wordml" xmlns:w15="http://schemas.microsoft.com/office/word/2012/wordml" xmlns:w16cex="http://schemas.microsoft.com/office/word/2018/wordml/cex" xmlns:w16cid="http://schemas.microsoft.com/office/word/2016/wordml/cid" xmlns:w16="http://schemas.microsoft.com/office/word/2018/wordml" xmlns:w16du="http://schemas.microsoft.com/office/word/2023/wordml/word16du" xmlns:w16sdtdh="http://schemas.microsoft.com/office/word/2020/wordml/sdtdatahash" xmlns:w16se="http://schemas.microsoft.com/office/word/2015/wordml/symex" xmlns:wpg="http://schemas.microsoft.com/office/word/2010/wordprocessingGroup" xmlns:wpi="http://schemas.microsoft.com/office/word/2010/wordprocessingInk" xmlns:wne="http://schemas.microsoft.com/office/word/2006/wordml" xmlns:wps="http://schemas.microsoft.com/office/word/2010/wordprocessingShape" mc:Ignorable="w14 w15 w16se w16cid w16 w16cex w16sdtdh wp14">
   <w:p>
     <w:pPr>
       <w:pStyle w:val="Footer"/>
@@ -2292,7 +2521,7 @@
 </file>
 
 <file path=word/footer2.xml><?xml version="1.0" encoding="utf-8"?>
-<w:ftr xmlns:wpc="http://schemas.microsoft.com/office/word/2010/wordprocessingCanvas" xmlns:cx="http://schemas.microsoft.com/office/drawing/2014/chartex" xmlns:cx1="http://schemas.microsoft.com/office/drawing/2015/9/8/chartex" xmlns:cx2="http://schemas.microsoft.com/office/drawing/2015/10/21/chartex" xmlns:cx3="http://schemas.microsoft.com/office/drawing/2016/5/9/chartex" xmlns:cx4="http://schemas.microsoft.com/office/drawing/2016/5/10/chartex" xmlns:cx5="http://schemas.microsoft.com/office/drawing/2016/5/11/chartex" xmlns:cx6="http://schemas.microsoft.com/office/drawing/2016/5/12/chartex" xmlns:cx7="http://schemas.microsoft.com/office/drawing/2016/5/13/chartex" xmlns:cx8="http://schemas.microsoft.com/office/drawing/2016/5/14/chartex" xmlns:mc="http://schemas.openxmlformats.org/markup-compatibility/2006" xmlns:aink="http://schemas.microsoft.com/office/drawing/2016/ink" xmlns:am3d="http://schemas.microsoft.com/office/drawing/2017/model3d" xmlns:o="urn:schemas-microsoft-com:office:office" xmlns:oel="http://schemas.microsoft.com/office/2019/extlst" xmlns:r="http://schemas.openxmlformats.org/officeDocument/2006/relationships" xmlns:m="http://schemas.openxmlformats.org/officeDocument/2006/math" xmlns:v="urn:schemas-microsoft-com:vml" xmlns:wp14="http://schemas.microsoft.com/office/word/2010/wordprocessingDrawing" xmlns:wp="http://schemas.openxmlformats.org/drawingml/2006/wordprocessingDrawing" xmlns:w10="urn:schemas-microsoft-com:office:word" xmlns:w="http://schemas.openxmlformats.org/wordprocessingml/2006/main" xmlns:w14="http://schemas.microsoft.com/office/word/2010/wordml" xmlns:w15="http://schemas.microsoft.com/office/word/2012/wordml" xmlns:w16cex="http://schemas.microsoft.com/office/word/2018/wordml/cex" xmlns:w16cid="http://schemas.microsoft.com/office/word/2016/wordml/cid" xmlns:w16="http://schemas.microsoft.com/office/word/2018/wordml" xmlns:w16sdtdh="http://schemas.microsoft.com/office/word/2020/wordml/sdtdatahash" xmlns:w16se="http://schemas.microsoft.com/office/word/2015/wordml/symex" xmlns:wpg="http://schemas.microsoft.com/office/word/2010/wordprocessingGroup" xmlns:wpi="http://schemas.microsoft.com/office/word/2010/wordprocessingInk" xmlns:wne="http://schemas.microsoft.com/office/word/2006/wordml" xmlns:wps="http://schemas.microsoft.com/office/word/2010/wordprocessingShape" mc:Ignorable="w14 w15 w16se w16cid w16 w16cex w16sdtdh wp14">
+<w:ftr xmlns:wpc="http://schemas.microsoft.com/office/word/2010/wordprocessingCanvas" xmlns:cx="http://schemas.microsoft.com/office/drawing/2014/chartex" xmlns:cx1="http://schemas.microsoft.com/office/drawing/2015/9/8/chartex" xmlns:cx2="http://schemas.microsoft.com/office/drawing/2015/10/21/chartex" xmlns:cx3="http://schemas.microsoft.com/office/drawing/2016/5/9/chartex" xmlns:cx4="http://schemas.microsoft.com/office/drawing/2016/5/10/chartex" xmlns:cx5="http://schemas.microsoft.com/office/drawing/2016/5/11/chartex" xmlns:cx6="http://schemas.microsoft.com/office/drawing/2016/5/12/chartex" xmlns:cx7="http://schemas.microsoft.com/office/drawing/2016/5/13/chartex" xmlns:cx8="http://schemas.microsoft.com/office/drawing/2016/5/14/chartex" xmlns:mc="http://schemas.openxmlformats.org/markup-compatibility/2006" xmlns:aink="http://schemas.microsoft.com/office/drawing/2016/ink" xmlns:am3d="http://schemas.microsoft.com/office/drawing/2017/model3d" xmlns:o="urn:schemas-microsoft-com:office:office" xmlns:oel="http://schemas.microsoft.com/office/2019/extlst" xmlns:r="http://schemas.openxmlformats.org/officeDocument/2006/relationships" xmlns:m="http://schemas.openxmlformats.org/officeDocument/2006/math" xmlns:v="urn:schemas-microsoft-com:vml" xmlns:wp14="http://schemas.microsoft.com/office/word/2010/wordprocessingDrawing" xmlns:wp="http://schemas.openxmlformats.org/drawingml/2006/wordprocessingDrawing" xmlns:w10="urn:schemas-microsoft-com:office:word" xmlns:w="http://schemas.openxmlformats.org/wordprocessingml/2006/main" xmlns:w14="http://schemas.microsoft.com/office/word/2010/wordml" xmlns:w15="http://schemas.microsoft.com/office/word/2012/wordml" xmlns:w16cex="http://schemas.microsoft.com/office/word/2018/wordml/cex" xmlns:w16cid="http://schemas.microsoft.com/office/word/2016/wordml/cid" xmlns:w16="http://schemas.microsoft.com/office/word/2018/wordml" xmlns:w16du="http://schemas.microsoft.com/office/word/2023/wordml/word16du" xmlns:w16sdtdh="http://schemas.microsoft.com/office/word/2020/wordml/sdtdatahash" xmlns:w16se="http://schemas.microsoft.com/office/word/2015/wordml/symex" xmlns:wpg="http://schemas.microsoft.com/office/word/2010/wordprocessingGroup" xmlns:wpi="http://schemas.microsoft.com/office/word/2010/wordprocessingInk" xmlns:wne="http://schemas.microsoft.com/office/word/2006/wordml" xmlns:wps="http://schemas.microsoft.com/office/word/2010/wordprocessingShape" mc:Ignorable="w14 w15 w16se w16cid w16 w16cex w16sdtdh wp14">
   <w:sdt>
     <w:sdtPr>
       <w:id w:val="-808244160"/>
@@ -2359,7 +2588,7 @@
 </file>
 
 <file path=word/footer3.xml><?xml version="1.0" encoding="utf-8"?>
-<w:ftr xmlns:wpc="http://schemas.microsoft.com/office/word/2010/wordprocessingCanvas" xmlns:cx="http://schemas.microsoft.com/office/drawing/2014/chartex" xmlns:cx1="http://schemas.microsoft.com/office/drawing/2015/9/8/chartex" xmlns:cx2="http://schemas.microsoft.com/office/drawing/2015/10/21/chartex" xmlns:cx3="http://schemas.microsoft.com/office/drawing/2016/5/9/chartex" xmlns:cx4="http://schemas.microsoft.com/office/drawing/2016/5/10/chartex" xmlns:cx5="http://schemas.microsoft.com/office/drawing/2016/5/11/chartex" xmlns:cx6="http://schemas.microsoft.com/office/drawing/2016/5/12/chartex" xmlns:cx7="http://schemas.microsoft.com/office/drawing/2016/5/13/chartex" xmlns:cx8="http://schemas.microsoft.com/office/drawing/2016/5/14/chartex" xmlns:mc="http://schemas.openxmlformats.org/markup-compatibility/2006" xmlns:aink="http://schemas.microsoft.com/office/drawing/2016/ink" xmlns:am3d="http://schemas.microsoft.com/office/drawing/2017/model3d" xmlns:o="urn:schemas-microsoft-com:office:office" xmlns:oel="http://schemas.microsoft.com/office/2019/extlst" xmlns:r="http://schemas.openxmlformats.org/officeDocument/2006/relationships" xmlns:m="http://schemas.openxmlformats.org/officeDocument/2006/math" xmlns:v="urn:schemas-microsoft-com:vml" xmlns:wp14="http://schemas.microsoft.com/office/word/2010/wordprocessingDrawing" xmlns:wp="http://schemas.openxmlformats.org/drawingml/2006/wordprocessingDrawing" xmlns:w10="urn:schemas-microsoft-com:office:word" xmlns:w="http://schemas.openxmlformats.org/wordprocessingml/2006/main" xmlns:w14="http://schemas.microsoft.com/office/word/2010/wordml" xmlns:w15="http://schemas.microsoft.com/office/word/2012/wordml" xmlns:w16cex="http://schemas.microsoft.com/office/word/2018/wordml/cex" xmlns:w16cid="http://schemas.microsoft.com/office/word/2016/wordml/cid" xmlns:w16="http://schemas.microsoft.com/office/word/2018/wordml" xmlns:w16sdtdh="http://schemas.microsoft.com/office/word/2020/wordml/sdtdatahash" xmlns:w16se="http://schemas.microsoft.com/office/word/2015/wordml/symex" xmlns:wpg="http://schemas.microsoft.com/office/word/2010/wordprocessingGroup" xmlns:wpi="http://schemas.microsoft.com/office/word/2010/wordprocessingInk" xmlns:wne="http://schemas.microsoft.com/office/word/2006/wordml" xmlns:wps="http://schemas.microsoft.com/office/word/2010/wordprocessingShape" mc:Ignorable="w14 w15 w16se w16cid w16 w16cex w16sdtdh wp14">
+<w:ftr xmlns:wpc="http://schemas.microsoft.com/office/word/2010/wordprocessingCanvas" xmlns:cx="http://schemas.microsoft.com/office/drawing/2014/chartex" xmlns:cx1="http://schemas.microsoft.com/office/drawing/2015/9/8/chartex" xmlns:cx2="http://schemas.microsoft.com/office/drawing/2015/10/21/chartex" xmlns:cx3="http://schemas.microsoft.com/office/drawing/2016/5/9/chartex" xmlns:cx4="http://schemas.microsoft.com/office/drawing/2016/5/10/chartex" xmlns:cx5="http://schemas.microsoft.com/office/drawing/2016/5/11/chartex" xmlns:cx6="http://schemas.microsoft.com/office/drawing/2016/5/12/chartex" xmlns:cx7="http://schemas.microsoft.com/office/drawing/2016/5/13/chartex" xmlns:cx8="http://schemas.microsoft.com/office/drawing/2016/5/14/chartex" xmlns:mc="http://schemas.openxmlformats.org/markup-compatibility/2006" xmlns:aink="http://schemas.microsoft.com/office/drawing/2016/ink" xmlns:am3d="http://schemas.microsoft.com/office/drawing/2017/model3d" xmlns:o="urn:schemas-microsoft-com:office:office" xmlns:oel="http://schemas.microsoft.com/office/2019/extlst" xmlns:r="http://schemas.openxmlformats.org/officeDocument/2006/relationships" xmlns:m="http://schemas.openxmlformats.org/officeDocument/2006/math" xmlns:v="urn:schemas-microsoft-com:vml" xmlns:wp14="http://schemas.microsoft.com/office/word/2010/wordprocessingDrawing" xmlns:wp="http://schemas.openxmlformats.org/drawingml/2006/wordprocessingDrawing" xmlns:w10="urn:schemas-microsoft-com:office:word" xmlns:w="http://schemas.openxmlformats.org/wordprocessingml/2006/main" xmlns:w14="http://schemas.microsoft.com/office/word/2010/wordml" xmlns:w15="http://schemas.microsoft.com/office/word/2012/wordml" xmlns:w16cex="http://schemas.microsoft.com/office/word/2018/wordml/cex" xmlns:w16cid="http://schemas.microsoft.com/office/word/2016/wordml/cid" xmlns:w16="http://schemas.microsoft.com/office/word/2018/wordml" xmlns:w16du="http://schemas.microsoft.com/office/word/2023/wordml/word16du" xmlns:w16sdtdh="http://schemas.microsoft.com/office/word/2020/wordml/sdtdatahash" xmlns:w16se="http://schemas.microsoft.com/office/word/2015/wordml/symex" xmlns:wpg="http://schemas.microsoft.com/office/word/2010/wordprocessingGroup" xmlns:wpi="http://schemas.microsoft.com/office/word/2010/wordprocessingInk" xmlns:wne="http://schemas.microsoft.com/office/word/2006/wordml" xmlns:wps="http://schemas.microsoft.com/office/word/2010/wordprocessingShape" mc:Ignorable="w14 w15 w16se w16cid w16 w16cex w16sdtdh wp14">
   <w:p>
     <w:pPr>
       <w:pStyle w:val="Footer"/>
@@ -2369,7 +2598,7 @@
 </file>
 
 <file path=word/footnotes.xml><?xml version="1.0" encoding="utf-8"?>
-<w:footnotes xmlns:wpc="http://schemas.microsoft.com/office/word/2010/wordprocessingCanvas" xmlns:cx="http://schemas.microsoft.com/office/drawing/2014/chartex" xmlns:cx1="http://schemas.microsoft.com/office/drawing/2015/9/8/chartex" xmlns:cx2="http://schemas.microsoft.com/office/drawing/2015/10/21/chartex" xmlns:cx3="http://schemas.microsoft.com/office/drawing/2016/5/9/chartex" xmlns:cx4="http://schemas.microsoft.com/office/drawing/2016/5/10/chartex" xmlns:cx5="http://schemas.microsoft.com/office/drawing/2016/5/11/chartex" xmlns:cx6="http://schemas.microsoft.com/office/drawing/2016/5/12/chartex" xmlns:cx7="http://schemas.microsoft.com/office/drawing/2016/5/13/chartex" xmlns:cx8="http://schemas.microsoft.com/office/drawing/2016/5/14/chartex" xmlns:mc="http://schemas.openxmlformats.org/markup-compatibility/2006" xmlns:aink="http://schemas.microsoft.com/office/drawing/2016/ink" xmlns:am3d="http://schemas.microsoft.com/office/drawing/2017/model3d" xmlns:o="urn:schemas-microsoft-com:office:office" xmlns:oel="http://schemas.microsoft.com/office/2019/extlst" xmlns:r="http://schemas.openxmlformats.org/officeDocument/2006/relationships" xmlns:m="http://schemas.openxmlformats.org/officeDocument/2006/math" xmlns:v="urn:schemas-microsoft-com:vml" xmlns:wp14="http://schemas.microsoft.com/office/word/2010/wordprocessingDrawing" xmlns:wp="http://schemas.openxmlformats.org/drawingml/2006/wordprocessingDrawing" xmlns:w10="urn:schemas-microsoft-com:office:word" xmlns:w="http://schemas.openxmlformats.org/wordprocessingml/2006/main" xmlns:w14="http://schemas.microsoft.com/office/word/2010/wordml" xmlns:w15="http://schemas.microsoft.com/office/word/2012/wordml" xmlns:w16cex="http://schemas.microsoft.com/office/word/2018/wordml/cex" xmlns:w16cid="http://schemas.microsoft.com/office/word/2016/wordml/cid" xmlns:w16="http://schemas.microsoft.com/office/word/2018/wordml" xmlns:w16sdtdh="http://schemas.microsoft.com/office/word/2020/wordml/sdtdatahash" xmlns:w16se="http://schemas.microsoft.com/office/word/2015/wordml/symex" xmlns:wpg="http://schemas.microsoft.com/office/word/2010/wordprocessingGroup" xmlns:wpi="http://schemas.microsoft.com/office/word/2010/wordprocessingInk" xmlns:wne="http://schemas.microsoft.com/office/word/2006/wordml" xmlns:wps="http://schemas.microsoft.com/office/word/2010/wordprocessingShape" mc:Ignorable="w14 w15 w16se w16cid w16 w16cex w16sdtdh wp14">
+<w:footnotes xmlns:wpc="http://schemas.microsoft.com/office/word/2010/wordprocessingCanvas" xmlns:cx="http://schemas.microsoft.com/office/drawing/2014/chartex" xmlns:cx1="http://schemas.microsoft.com/office/drawing/2015/9/8/chartex" xmlns:cx2="http://schemas.microsoft.com/office/drawing/2015/10/21/chartex" xmlns:cx3="http://schemas.microsoft.com/office/drawing/2016/5/9/chartex" xmlns:cx4="http://schemas.microsoft.com/office/drawing/2016/5/10/chartex" xmlns:cx5="http://schemas.microsoft.com/office/drawing/2016/5/11/chartex" xmlns:cx6="http://schemas.microsoft.com/office/drawing/2016/5/12/chartex" xmlns:cx7="http://schemas.microsoft.com/office/drawing/2016/5/13/chartex" xmlns:cx8="http://schemas.microsoft.com/office/drawing/2016/5/14/chartex" xmlns:mc="http://schemas.openxmlformats.org/markup-compatibility/2006" xmlns:aink="http://schemas.microsoft.com/office/drawing/2016/ink" xmlns:am3d="http://schemas.microsoft.com/office/drawing/2017/model3d" xmlns:o="urn:schemas-microsoft-com:office:office" xmlns:oel="http://schemas.microsoft.com/office/2019/extlst" xmlns:r="http://schemas.openxmlformats.org/officeDocument/2006/relationships" xmlns:m="http://schemas.openxmlformats.org/officeDocument/2006/math" xmlns:v="urn:schemas-microsoft-com:vml" xmlns:wp14="http://schemas.microsoft.com/office/word/2010/wordprocessingDrawing" xmlns:wp="http://schemas.openxmlformats.org/drawingml/2006/wordprocessingDrawing" xmlns:w10="urn:schemas-microsoft-com:office:word" xmlns:w="http://schemas.openxmlformats.org/wordprocessingml/2006/main" xmlns:w14="http://schemas.microsoft.com/office/word/2010/wordml" xmlns:w15="http://schemas.microsoft.com/office/word/2012/wordml" xmlns:w16cex="http://schemas.microsoft.com/office/word/2018/wordml/cex" xmlns:w16cid="http://schemas.microsoft.com/office/word/2016/wordml/cid" xmlns:w16="http://schemas.microsoft.com/office/word/2018/wordml" xmlns:w16du="http://schemas.microsoft.com/office/word/2023/wordml/word16du" xmlns:w16sdtdh="http://schemas.microsoft.com/office/word/2020/wordml/sdtdatahash" xmlns:w16se="http://schemas.microsoft.com/office/word/2015/wordml/symex" xmlns:wpg="http://schemas.microsoft.com/office/word/2010/wordprocessingGroup" xmlns:wpi="http://schemas.microsoft.com/office/word/2010/wordprocessingInk" xmlns:wne="http://schemas.microsoft.com/office/word/2006/wordml" xmlns:wps="http://schemas.microsoft.com/office/word/2010/wordprocessingShape" mc:Ignorable="w14 w15 w16se w16cid w16 w16cex w16sdtdh wp14">
   <w:footnote w:type="separator" w:id="-1">
     <w:p>
       <w:pPr>
@@ -2394,7 +2623,7 @@
 </file>
 
 <file path=word/header1.xml><?xml version="1.0" encoding="utf-8"?>
-<w:hdr xmlns:wpc="http://schemas.microsoft.com/office/word/2010/wordprocessingCanvas" xmlns:cx="http://schemas.microsoft.com/office/drawing/2014/chartex" xmlns:cx1="http://schemas.microsoft.com/office/drawing/2015/9/8/chartex" xmlns:cx2="http://schemas.microsoft.com/office/drawing/2015/10/21/chartex" xmlns:cx3="http://schemas.microsoft.com/office/drawing/2016/5/9/chartex" xmlns:cx4="http://schemas.microsoft.com/office/drawing/2016/5/10/chartex" xmlns:cx5="http://schemas.microsoft.com/office/drawing/2016/5/11/chartex" xmlns:cx6="http://schemas.microsoft.com/office/drawing/2016/5/12/chartex" xmlns:cx7="http://schemas.microsoft.com/office/drawing/2016/5/13/chartex" xmlns:cx8="http://schemas.microsoft.com/office/drawing/2016/5/14/chartex" xmlns:mc="http://schemas.openxmlformats.org/markup-compatibility/2006" xmlns:aink="http://schemas.microsoft.com/office/drawing/2016/ink" xmlns:am3d="http://schemas.microsoft.com/office/drawing/2017/model3d" xmlns:o="urn:schemas-microsoft-com:office:office" xmlns:oel="http://schemas.microsoft.com/office/2019/extlst" xmlns:r="http://schemas.openxmlformats.org/officeDocument/2006/relationships" xmlns:m="http://schemas.openxmlformats.org/officeDocument/2006/math" xmlns:v="urn:schemas-microsoft-com:vml" xmlns:wp14="http://schemas.microsoft.com/office/word/2010/wordprocessingDrawing" xmlns:wp="http://schemas.openxmlformats.org/drawingml/2006/wordprocessingDrawing" xmlns:w10="urn:schemas-microsoft-com:office:word" xmlns:w="http://schemas.openxmlformats.org/wordprocessingml/2006/main" xmlns:w14="http://schemas.microsoft.com/office/word/2010/wordml" xmlns:w15="http://schemas.microsoft.com/office/word/2012/wordml" xmlns:w16cex="http://schemas.microsoft.com/office/word/2018/wordml/cex" xmlns:w16cid="http://schemas.microsoft.com/office/word/2016/wordml/cid" xmlns:w16="http://schemas.microsoft.com/office/word/2018/wordml" xmlns:w16sdtdh="http://schemas.microsoft.com/office/word/2020/wordml/sdtdatahash" xmlns:w16se="http://schemas.microsoft.com/office/word/2015/wordml/symex" xmlns:wpg="http://schemas.microsoft.com/office/word/2010/wordprocessingGroup" xmlns:wpi="http://schemas.microsoft.com/office/word/2010/wordprocessingInk" xmlns:wne="http://schemas.microsoft.com/office/word/2006/wordml" xmlns:wps="http://schemas.microsoft.com/office/word/2010/wordprocessingShape" mc:Ignorable="w14 w15 w16se w16cid w16 w16cex w16sdtdh wp14">
+<w:hdr xmlns:wpc="http://schemas.microsoft.com/office/word/2010/wordprocessingCanvas" xmlns:cx="http://schemas.microsoft.com/office/drawing/2014/chartex" xmlns:cx1="http://schemas.microsoft.com/office/drawing/2015/9/8/chartex" xmlns:cx2="http://schemas.microsoft.com/office/drawing/2015/10/21/chartex" xmlns:cx3="http://schemas.microsoft.com/office/drawing/2016/5/9/chartex" xmlns:cx4="http://schemas.microsoft.com/office/drawing/2016/5/10/chartex" xmlns:cx5="http://schemas.microsoft.com/office/drawing/2016/5/11/chartex" xmlns:cx6="http://schemas.microsoft.com/office/drawing/2016/5/12/chartex" xmlns:cx7="http://schemas.microsoft.com/office/drawing/2016/5/13/chartex" xmlns:cx8="http://schemas.microsoft.com/office/drawing/2016/5/14/chartex" xmlns:mc="http://schemas.openxmlformats.org/markup-compatibility/2006" xmlns:aink="http://schemas.microsoft.com/office/drawing/2016/ink" xmlns:am3d="http://schemas.microsoft.com/office/drawing/2017/model3d" xmlns:o="urn:schemas-microsoft-com:office:office" xmlns:oel="http://schemas.microsoft.com/office/2019/extlst" xmlns:r="http://schemas.openxmlformats.org/officeDocument/2006/relationships" xmlns:m="http://schemas.openxmlformats.org/officeDocument/2006/math" xmlns:v="urn:schemas-microsoft-com:vml" xmlns:wp14="http://schemas.microsoft.com/office/word/2010/wordprocessingDrawing" xmlns:wp="http://schemas.openxmlformats.org/drawingml/2006/wordprocessingDrawing" xmlns:w10="urn:schemas-microsoft-com:office:word" xmlns:w="http://schemas.openxmlformats.org/wordprocessingml/2006/main" xmlns:w14="http://schemas.microsoft.com/office/word/2010/wordml" xmlns:w15="http://schemas.microsoft.com/office/word/2012/wordml" xmlns:w16cex="http://schemas.microsoft.com/office/word/2018/wordml/cex" xmlns:w16cid="http://schemas.microsoft.com/office/word/2016/wordml/cid" xmlns:w16="http://schemas.microsoft.com/office/word/2018/wordml" xmlns:w16du="http://schemas.microsoft.com/office/word/2023/wordml/word16du" xmlns:w16sdtdh="http://schemas.microsoft.com/office/word/2020/wordml/sdtdatahash" xmlns:w16se="http://schemas.microsoft.com/office/word/2015/wordml/symex" xmlns:wpg="http://schemas.microsoft.com/office/word/2010/wordprocessingGroup" xmlns:wpi="http://schemas.microsoft.com/office/word/2010/wordprocessingInk" xmlns:wne="http://schemas.microsoft.com/office/word/2006/wordml" xmlns:wps="http://schemas.microsoft.com/office/word/2010/wordprocessingShape" mc:Ignorable="w14 w15 w16se w16cid w16 w16cex w16sdtdh wp14">
   <w:p>
     <w:pPr>
       <w:pStyle w:val="Header"/>
@@ -2404,7 +2633,7 @@
 </file>
 
 <file path=word/header2.xml><?xml version="1.0" encoding="utf-8"?>
-<w:hdr xmlns:wpc="http://schemas.microsoft.com/office/word/2010/wordprocessingCanvas" xmlns:cx="http://schemas.microsoft.com/office/drawing/2014/chartex" xmlns:cx1="http://schemas.microsoft.com/office/drawing/2015/9/8/chartex" xmlns:cx2="http://schemas.microsoft.com/office/drawing/2015/10/21/chartex" xmlns:cx3="http://schemas.microsoft.com/office/drawing/2016/5/9/chartex" xmlns:cx4="http://schemas.microsoft.com/office/drawing/2016/5/10/chartex" xmlns:cx5="http://schemas.microsoft.com/office/drawing/2016/5/11/chartex" xmlns:cx6="http://schemas.microsoft.com/office/drawing/2016/5/12/chartex" xmlns:cx7="http://schemas.microsoft.com/office/drawing/2016/5/13/chartex" xmlns:cx8="http://schemas.microsoft.com/office/drawing/2016/5/14/chartex" xmlns:mc="http://schemas.openxmlformats.org/markup-compatibility/2006" xmlns:aink="http://schemas.microsoft.com/office/drawing/2016/ink" xmlns:am3d="http://schemas.microsoft.com/office/drawing/2017/model3d" xmlns:o="urn:schemas-microsoft-com:office:office" xmlns:oel="http://schemas.microsoft.com/office/2019/extlst" xmlns:r="http://schemas.openxmlformats.org/officeDocument/2006/relationships" xmlns:m="http://schemas.openxmlformats.org/officeDocument/2006/math" xmlns:v="urn:schemas-microsoft-com:vml" xmlns:wp14="http://schemas.microsoft.com/office/word/2010/wordprocessingDrawing" xmlns:wp="http://schemas.openxmlformats.org/drawingml/2006/wordprocessingDrawing" xmlns:w10="urn:schemas-microsoft-com:office:word" xmlns:w="http://schemas.openxmlformats.org/wordprocessingml/2006/main" xmlns:w14="http://schemas.microsoft.com/office/word/2010/wordml" xmlns:w15="http://schemas.microsoft.com/office/word/2012/wordml" xmlns:w16cex="http://schemas.microsoft.com/office/word/2018/wordml/cex" xmlns:w16cid="http://schemas.microsoft.com/office/word/2016/wordml/cid" xmlns:w16="http://schemas.microsoft.com/office/word/2018/wordml" xmlns:w16sdtdh="http://schemas.microsoft.com/office/word/2020/wordml/sdtdatahash" xmlns:w16se="http://schemas.microsoft.com/office/word/2015/wordml/symex" xmlns:wpg="http://schemas.microsoft.com/office/word/2010/wordprocessingGroup" xmlns:wpi="http://schemas.microsoft.com/office/word/2010/wordprocessingInk" xmlns:wne="http://schemas.microsoft.com/office/word/2006/wordml" xmlns:wps="http://schemas.microsoft.com/office/word/2010/wordprocessingShape" mc:Ignorable="w14 w15 w16se w16cid w16 w16cex w16sdtdh wp14">
+<w:hdr xmlns:wpc="http://schemas.microsoft.com/office/word/2010/wordprocessingCanvas" xmlns:cx="http://schemas.microsoft.com/office/drawing/2014/chartex" xmlns:cx1="http://schemas.microsoft.com/office/drawing/2015/9/8/chartex" xmlns:cx2="http://schemas.microsoft.com/office/drawing/2015/10/21/chartex" xmlns:cx3="http://schemas.microsoft.com/office/drawing/2016/5/9/chartex" xmlns:cx4="http://schemas.microsoft.com/office/drawing/2016/5/10/chartex" xmlns:cx5="http://schemas.microsoft.com/office/drawing/2016/5/11/chartex" xmlns:cx6="http://schemas.microsoft.com/office/drawing/2016/5/12/chartex" xmlns:cx7="http://schemas.microsoft.com/office/drawing/2016/5/13/chartex" xmlns:cx8="http://schemas.microsoft.com/office/drawing/2016/5/14/chartex" xmlns:mc="http://schemas.openxmlformats.org/markup-compatibility/2006" xmlns:aink="http://schemas.microsoft.com/office/drawing/2016/ink" xmlns:am3d="http://schemas.microsoft.com/office/drawing/2017/model3d" xmlns:o="urn:schemas-microsoft-com:office:office" xmlns:oel="http://schemas.microsoft.com/office/2019/extlst" xmlns:r="http://schemas.openxmlformats.org/officeDocument/2006/relationships" xmlns:m="http://schemas.openxmlformats.org/officeDocument/2006/math" xmlns:v="urn:schemas-microsoft-com:vml" xmlns:wp14="http://schemas.microsoft.com/office/word/2010/wordprocessingDrawing" xmlns:wp="http://schemas.openxmlformats.org/drawingml/2006/wordprocessingDrawing" xmlns:w10="urn:schemas-microsoft-com:office:word" xmlns:w="http://schemas.openxmlformats.org/wordprocessingml/2006/main" xmlns:w14="http://schemas.microsoft.com/office/word/2010/wordml" xmlns:w15="http://schemas.microsoft.com/office/word/2012/wordml" xmlns:w16cex="http://schemas.microsoft.com/office/word/2018/wordml/cex" xmlns:w16cid="http://schemas.microsoft.com/office/word/2016/wordml/cid" xmlns:w16="http://schemas.microsoft.com/office/word/2018/wordml" xmlns:w16du="http://schemas.microsoft.com/office/word/2023/wordml/word16du" xmlns:w16sdtdh="http://schemas.microsoft.com/office/word/2020/wordml/sdtdatahash" xmlns:w16se="http://schemas.microsoft.com/office/word/2015/wordml/symex" xmlns:wpg="http://schemas.microsoft.com/office/word/2010/wordprocessingGroup" xmlns:wpi="http://schemas.microsoft.com/office/word/2010/wordprocessingInk" xmlns:wne="http://schemas.microsoft.com/office/word/2006/wordml" xmlns:wps="http://schemas.microsoft.com/office/word/2010/wordprocessingShape" mc:Ignorable="w14 w15 w16se w16cid w16 w16cex w16sdtdh wp14">
   <w:p>
     <w:pPr>
       <w:pStyle w:val="Header"/>
@@ -2414,7 +2643,7 @@
 </file>
 
 <file path=word/header3.xml><?xml version="1.0" encoding="utf-8"?>
-<w:hdr xmlns:wpc="http://schemas.microsoft.com/office/word/2010/wordprocessingCanvas" xmlns:cx="http://schemas.microsoft.com/office/drawing/2014/chartex" xmlns:cx1="http://schemas.microsoft.com/office/drawing/2015/9/8/chartex" xmlns:cx2="http://schemas.microsoft.com/office/drawing/2015/10/21/chartex" xmlns:cx3="http://schemas.microsoft.com/office/drawing/2016/5/9/chartex" xmlns:cx4="http://schemas.microsoft.com/office/drawing/2016/5/10/chartex" xmlns:cx5="http://schemas.microsoft.com/office/drawing/2016/5/11/chartex" xmlns:cx6="http://schemas.microsoft.com/office/drawing/2016/5/12/chartex" xmlns:cx7="http://schemas.microsoft.com/office/drawing/2016/5/13/chartex" xmlns:cx8="http://schemas.microsoft.com/office/drawing/2016/5/14/chartex" xmlns:mc="http://schemas.openxmlformats.org/markup-compatibility/2006" xmlns:aink="http://schemas.microsoft.com/office/drawing/2016/ink" xmlns:am3d="http://schemas.microsoft.com/office/drawing/2017/model3d" xmlns:o="urn:schemas-microsoft-com:office:office" xmlns:oel="http://schemas.microsoft.com/office/2019/extlst" xmlns:r="http://schemas.openxmlformats.org/officeDocument/2006/relationships" xmlns:m="http://schemas.openxmlformats.org/officeDocument/2006/math" xmlns:v="urn:schemas-microsoft-com:vml" xmlns:wp14="http://schemas.microsoft.com/office/word/2010/wordprocessingDrawing" xmlns:wp="http://schemas.openxmlformats.org/drawingml/2006/wordprocessingDrawing" xmlns:w10="urn:schemas-microsoft-com:office:word" xmlns:w="http://schemas.openxmlformats.org/wordprocessingml/2006/main" xmlns:w14="http://schemas.microsoft.com/office/word/2010/wordml" xmlns:w15="http://schemas.microsoft.com/office/word/2012/wordml" xmlns:w16cex="http://schemas.microsoft.com/office/word/2018/wordml/cex" xmlns:w16cid="http://schemas.microsoft.com/office/word/2016/wordml/cid" xmlns:w16="http://schemas.microsoft.com/office/word/2018/wordml" xmlns:w16sdtdh="http://schemas.microsoft.com/office/word/2020/wordml/sdtdatahash" xmlns:w16se="http://schemas.microsoft.com/office/word/2015/wordml/symex" xmlns:wpg="http://schemas.microsoft.com/office/word/2010/wordprocessingGroup" xmlns:wpi="http://schemas.microsoft.com/office/word/2010/wordprocessingInk" xmlns:wne="http://schemas.microsoft.com/office/word/2006/wordml" xmlns:wps="http://schemas.microsoft.com/office/word/2010/wordprocessingShape" mc:Ignorable="w14 w15 w16se w16cid w16 w16cex w16sdtdh wp14">
+<w:hdr xmlns:wpc="http://schemas.microsoft.com/office/word/2010/wordprocessingCanvas" xmlns:cx="http://schemas.microsoft.com/office/drawing/2014/chartex" xmlns:cx1="http://schemas.microsoft.com/office/drawing/2015/9/8/chartex" xmlns:cx2="http://schemas.microsoft.com/office/drawing/2015/10/21/chartex" xmlns:cx3="http://schemas.microsoft.com/office/drawing/2016/5/9/chartex" xmlns:cx4="http://schemas.microsoft.com/office/drawing/2016/5/10/chartex" xmlns:cx5="http://schemas.microsoft.com/office/drawing/2016/5/11/chartex" xmlns:cx6="http://schemas.microsoft.com/office/drawing/2016/5/12/chartex" xmlns:cx7="http://schemas.microsoft.com/office/drawing/2016/5/13/chartex" xmlns:cx8="http://schemas.microsoft.com/office/drawing/2016/5/14/chartex" xmlns:mc="http://schemas.openxmlformats.org/markup-compatibility/2006" xmlns:aink="http://schemas.microsoft.com/office/drawing/2016/ink" xmlns:am3d="http://schemas.microsoft.com/office/drawing/2017/model3d" xmlns:o="urn:schemas-microsoft-com:office:office" xmlns:oel="http://schemas.microsoft.com/office/2019/extlst" xmlns:r="http://schemas.openxmlformats.org/officeDocument/2006/relationships" xmlns:m="http://schemas.openxmlformats.org/officeDocument/2006/math" xmlns:v="urn:schemas-microsoft-com:vml" xmlns:wp14="http://schemas.microsoft.com/office/word/2010/wordprocessingDrawing" xmlns:wp="http://schemas.openxmlformats.org/drawingml/2006/wordprocessingDrawing" xmlns:w10="urn:schemas-microsoft-com:office:word" xmlns:w="http://schemas.openxmlformats.org/wordprocessingml/2006/main" xmlns:w14="http://schemas.microsoft.com/office/word/2010/wordml" xmlns:w15="http://schemas.microsoft.com/office/word/2012/wordml" xmlns:w16cex="http://schemas.microsoft.com/office/word/2018/wordml/cex" xmlns:w16cid="http://schemas.microsoft.com/office/word/2016/wordml/cid" xmlns:w16="http://schemas.microsoft.com/office/word/2018/wordml" xmlns:w16du="http://schemas.microsoft.com/office/word/2023/wordml/word16du" xmlns:w16sdtdh="http://schemas.microsoft.com/office/word/2020/wordml/sdtdatahash" xmlns:w16se="http://schemas.microsoft.com/office/word/2015/wordml/symex" xmlns:wpg="http://schemas.microsoft.com/office/word/2010/wordprocessingGroup" xmlns:wpi="http://schemas.microsoft.com/office/word/2010/wordprocessingInk" xmlns:wne="http://schemas.microsoft.com/office/word/2006/wordml" xmlns:wps="http://schemas.microsoft.com/office/word/2010/wordprocessingShape" mc:Ignorable="w14 w15 w16se w16cid w16 w16cex w16sdtdh wp14">
   <w:p>
     <w:pPr>
       <w:pStyle w:val="Header"/>
@@ -2424,7 +2653,7 @@
 </file>
 
 <file path=word/numbering.xml><?xml version="1.0" encoding="utf-8"?>
-<w:numbering xmlns:wpc="http://schemas.microsoft.com/office/word/2010/wordprocessingCanvas" xmlns:cx="http://schemas.microsoft.com/office/drawing/2014/chartex" xmlns:cx1="http://schemas.microsoft.com/office/drawing/2015/9/8/chartex" xmlns:cx2="http://schemas.microsoft.com/office/drawing/2015/10/21/chartex" xmlns:cx3="http://schemas.microsoft.com/office/drawing/2016/5/9/chartex" xmlns:cx4="http://schemas.microsoft.com/office/drawing/2016/5/10/chartex" xmlns:cx5="http://schemas.microsoft.com/office/drawing/2016/5/11/chartex" xmlns:cx6="http://schemas.microsoft.com/office/drawing/2016/5/12/chartex" xmlns:cx7="http://schemas.microsoft.com/office/drawing/2016/5/13/chartex" xmlns:cx8="http://schemas.microsoft.com/office/drawing/2016/5/14/chartex" xmlns:mc="http://schemas.openxmlformats.org/markup-compatibility/2006" xmlns:aink="http://schemas.microsoft.com/office/drawing/2016/ink" xmlns:am3d="http://schemas.microsoft.com/office/drawing/2017/model3d" xmlns:o="urn:schemas-microsoft-com:office:office" xmlns:oel="http://schemas.microsoft.com/office/2019/extlst" xmlns:r="http://schemas.openxmlformats.org/officeDocument/2006/relationships" xmlns:m="http://schemas.openxmlformats.org/officeDocument/2006/math" xmlns:v="urn:schemas-microsoft-com:vml" xmlns:wp14="http://schemas.microsoft.com/office/word/2010/wordprocessingDrawing" xmlns:wp="http://schemas.openxmlformats.org/drawingml/2006/wordprocessingDrawing" xmlns:w10="urn:schemas-microsoft-com:office:word" xmlns:w="http://schemas.openxmlformats.org/wordprocessingml/2006/main" xmlns:w14="http://schemas.microsoft.com/office/word/2010/wordml" xmlns:w15="http://schemas.microsoft.com/office/word/2012/wordml" xmlns:w16cex="http://schemas.microsoft.com/office/word/2018/wordml/cex" xmlns:w16cid="http://schemas.microsoft.com/office/word/2016/wordml/cid" xmlns:w16="http://schemas.microsoft.com/office/word/2018/wordml" xmlns:w16sdtdh="http://schemas.microsoft.com/office/word/2020/wordml/sdtdatahash" xmlns:w16se="http://schemas.microsoft.com/office/word/2015/wordml/symex" xmlns:wpg="http://schemas.microsoft.com/office/word/2010/wordprocessingGroup" xmlns:wpi="http://schemas.microsoft.com/office/word/2010/wordprocessingInk" xmlns:wne="http://schemas.microsoft.com/office/word/2006/wordml" xmlns:wps="http://schemas.microsoft.com/office/word/2010/wordprocessingShape" mc:Ignorable="w14 w15 w16se w16cid w16 w16cex w16sdtdh wp14">
+<w:numbering xmlns:wpc="http://schemas.microsoft.com/office/word/2010/wordprocessingCanvas" xmlns:cx="http://schemas.microsoft.com/office/drawing/2014/chartex" xmlns:cx1="http://schemas.microsoft.com/office/drawing/2015/9/8/chartex" xmlns:cx2="http://schemas.microsoft.com/office/drawing/2015/10/21/chartex" xmlns:cx3="http://schemas.microsoft.com/office/drawing/2016/5/9/chartex" xmlns:cx4="http://schemas.microsoft.com/office/drawing/2016/5/10/chartex" xmlns:cx5="http://schemas.microsoft.com/office/drawing/2016/5/11/chartex" xmlns:cx6="http://schemas.microsoft.com/office/drawing/2016/5/12/chartex" xmlns:cx7="http://schemas.microsoft.com/office/drawing/2016/5/13/chartex" xmlns:cx8="http://schemas.microsoft.com/office/drawing/2016/5/14/chartex" xmlns:mc="http://schemas.openxmlformats.org/markup-compatibility/2006" xmlns:aink="http://schemas.microsoft.com/office/drawing/2016/ink" xmlns:am3d="http://schemas.microsoft.com/office/drawing/2017/model3d" xmlns:o="urn:schemas-microsoft-com:office:office" xmlns:oel="http://schemas.microsoft.com/office/2019/extlst" xmlns:r="http://schemas.openxmlformats.org/officeDocument/2006/relationships" xmlns:m="http://schemas.openxmlformats.org/officeDocument/2006/math" xmlns:v="urn:schemas-microsoft-com:vml" xmlns:wp14="http://schemas.microsoft.com/office/word/2010/wordprocessingDrawing" xmlns:wp="http://schemas.openxmlformats.org/drawingml/2006/wordprocessingDrawing" xmlns:w10="urn:schemas-microsoft-com:office:word" xmlns:w="http://schemas.openxmlformats.org/wordprocessingml/2006/main" xmlns:w14="http://schemas.microsoft.com/office/word/2010/wordml" xmlns:w15="http://schemas.microsoft.com/office/word/2012/wordml" xmlns:w16cex="http://schemas.microsoft.com/office/word/2018/wordml/cex" xmlns:w16cid="http://schemas.microsoft.com/office/word/2016/wordml/cid" xmlns:w16="http://schemas.microsoft.com/office/word/2018/wordml" xmlns:w16du="http://schemas.microsoft.com/office/word/2023/wordml/word16du" xmlns:w16sdtdh="http://schemas.microsoft.com/office/word/2020/wordml/sdtdatahash" xmlns:w16se="http://schemas.microsoft.com/office/word/2015/wordml/symex" xmlns:wpg="http://schemas.microsoft.com/office/word/2010/wordprocessingGroup" xmlns:wpi="http://schemas.microsoft.com/office/word/2010/wordprocessingInk" xmlns:wne="http://schemas.microsoft.com/office/word/2006/wordml" xmlns:wps="http://schemas.microsoft.com/office/word/2010/wordprocessingShape" mc:Ignorable="w14 w15 w16se w16cid w16 w16cex w16sdtdh wp14">
   <w:abstractNum w:abstractNumId="0" w15:restartNumberingAfterBreak="0">
     <w:nsid w:val="36D66A27"/>
     <w:multiLevelType w:val="hybridMultilevel"/>

</xml_diff>